<commit_message>
*: Validate if pom.xml is included in package *: Testing Create,Install,Construct,Deploy,Configs
</commit_message>
<xml_diff>
--- a/docs/manuals/Roadmap.docx
+++ b/docs/manuals/Roadmap.docx
@@ -254,6 +254,144 @@
         <w:t>High priority features</w:t>
       </w:r>
     </w:p>
+    <w:p/>
+    <w:p>
+      <w:pPr>
+        <w:pStyle w:val="Heading2"/>
+      </w:pPr>
+      <w:r>
+        <w:t>Features</w:t>
+      </w:r>
+    </w:p>
+    <w:p>
+      <w:pPr>
+        <w:pStyle w:val="ListParagraph"/>
+        <w:numPr>
+          <w:ilvl w:val="0"/>
+          <w:numId w:val="44"/>
+        </w:numPr>
+      </w:pPr>
+      <w:r>
+        <w:t>Package: Quick verification by using time-stamp instead of MD5</w:t>
+      </w:r>
+    </w:p>
+    <w:p>
+      <w:pPr>
+        <w:pStyle w:val="ListParagraph"/>
+        <w:numPr>
+          <w:ilvl w:val="0"/>
+          <w:numId w:val="44"/>
+        </w:numPr>
+      </w:pPr>
+      <w:r>
+        <w:t>Package: Validation checks at start of life-cycle</w:t>
+      </w:r>
+    </w:p>
+    <w:p>
+      <w:pPr>
+        <w:pStyle w:val="ListParagraph"/>
+        <w:numPr>
+          <w:ilvl w:val="1"/>
+          <w:numId w:val="44"/>
+        </w:numPr>
+      </w:pPr>
+      <w:r>
+        <w:t>VCS repository available</w:t>
+      </w:r>
+    </w:p>
+    <w:p>
+      <w:pPr>
+        <w:pStyle w:val="ListParagraph"/>
+        <w:numPr>
+          <w:ilvl w:val="1"/>
+          <w:numId w:val="44"/>
+        </w:numPr>
+      </w:pPr>
+      <w:r>
+        <w:t>VCS outstanding commits</w:t>
+      </w:r>
+    </w:p>
+    <w:p>
+      <w:pPr>
+        <w:pStyle w:val="ListParagraph"/>
+        <w:numPr>
+          <w:ilvl w:val="1"/>
+          <w:numId w:val="44"/>
+        </w:numPr>
+      </w:pPr>
+      <w:r>
+        <w:t>Pom.xml valid</w:t>
+      </w:r>
+    </w:p>
+    <w:p>
+      <w:pPr>
+        <w:pStyle w:val="ListParagraph"/>
+        <w:numPr>
+          <w:ilvl w:val="1"/>
+          <w:numId w:val="44"/>
+        </w:numPr>
+      </w:pPr>
+      <w:r>
+        <w:t>Package content valid</w:t>
+      </w:r>
+    </w:p>
+    <w:p>
+      <w:pPr>
+        <w:pStyle w:val="ListParagraph"/>
+        <w:numPr>
+          <w:ilvl w:val="2"/>
+          <w:numId w:val="44"/>
+        </w:numPr>
+      </w:pPr>
+      <w:r>
+        <w:t>Pom.xml NEEDS to exist and included in package</w:t>
+      </w:r>
+      <w:r>
+        <w:t xml:space="preserve"> </w:t>
+      </w:r>
+      <w:r>
+        <w:rPr>
+          <w:color w:val="00B050"/>
+        </w:rPr>
+        <w:t>[DONE]</w:t>
+      </w:r>
+    </w:p>
+    <w:p>
+      <w:pPr>
+        <w:pStyle w:val="ListParagraph"/>
+        <w:numPr>
+          <w:ilvl w:val="0"/>
+          <w:numId w:val="44"/>
+        </w:numPr>
+      </w:pPr>
+      <w:r>
+        <w:t>Package: Detect dependency change</w:t>
+      </w:r>
+    </w:p>
+    <w:p>
+      <w:pPr>
+        <w:pStyle w:val="ListParagraph"/>
+        <w:numPr>
+          <w:ilvl w:val="0"/>
+          <w:numId w:val="44"/>
+        </w:numPr>
+      </w:pPr>
+      <w:r>
+        <w:t>Package: Detect pom.xml change</w:t>
+      </w:r>
+    </w:p>
+    <w:p>
+      <w:pPr>
+        <w:pStyle w:val="ListParagraph"/>
+        <w:numPr>
+          <w:ilvl w:val="0"/>
+          <w:numId w:val="44"/>
+        </w:numPr>
+      </w:pPr>
+      <w:r>
+        <w:t>C# support</w:t>
+      </w:r>
+    </w:p>
     <w:p>
       <w:pPr>
         <w:pStyle w:val="Heading2"/>
@@ -287,7 +425,10 @@
         <w:pStyle w:val="Subtitle"/>
       </w:pPr>
       <w:r>
-        <w:t>XCode.XPackage.dll</w:t>
+        <w:t>XCode.</w:t>
+      </w:r>
+      <w:r>
+        <w:t>Package.dll</w:t>
       </w:r>
     </w:p>
     <w:p>
@@ -327,7 +468,7 @@
         <w:pStyle w:val="Subtitle"/>
       </w:pPr>
       <w:r>
-        <w:t>XCode.XPackageRepository.dll</w:t>
+        <w:t>XCode.PackageRepository.dll</w:t>
       </w:r>
     </w:p>
     <w:p>
@@ -635,6 +776,118 @@
     </w:lvl>
   </w:abstractNum>
   <w:abstractNum w:abstractNumId="1">
+    <w:nsid w:val="047F18CB"/>
+    <w:multiLevelType w:val="hybridMultilevel"/>
+    <w:tmpl w:val="4216C6E2"/>
+    <w:lvl w:ilvl="0" w:tplc="64B05124">
+      <w:numFmt w:val="bullet"/>
+      <w:lvlText w:val=""/>
+      <w:lvlJc w:val="left"/>
+      <w:pPr>
+        <w:ind w:left="720" w:hanging="360"/>
+      </w:pPr>
+      <w:rPr>
+        <w:rFonts w:ascii="Symbol" w:eastAsiaTheme="minorEastAsia" w:hAnsi="Symbol" w:cstheme="minorBidi" w:hint="default"/>
+      </w:rPr>
+    </w:lvl>
+    <w:lvl w:ilvl="1" w:tplc="04090003">
+      <w:start w:val="1"/>
+      <w:numFmt w:val="bullet"/>
+      <w:lvlText w:val="o"/>
+      <w:lvlJc w:val="left"/>
+      <w:pPr>
+        <w:ind w:left="1440" w:hanging="360"/>
+      </w:pPr>
+      <w:rPr>
+        <w:rFonts w:ascii="Courier New" w:hAnsi="Courier New" w:cs="Courier New" w:hint="default"/>
+      </w:rPr>
+    </w:lvl>
+    <w:lvl w:ilvl="2" w:tplc="04090005">
+      <w:start w:val="1"/>
+      <w:numFmt w:val="bullet"/>
+      <w:lvlText w:val=""/>
+      <w:lvlJc w:val="left"/>
+      <w:pPr>
+        <w:ind w:left="2160" w:hanging="360"/>
+      </w:pPr>
+      <w:rPr>
+        <w:rFonts w:ascii="Wingdings" w:hAnsi="Wingdings" w:hint="default"/>
+      </w:rPr>
+    </w:lvl>
+    <w:lvl w:ilvl="3" w:tplc="04090001" w:tentative="1">
+      <w:start w:val="1"/>
+      <w:numFmt w:val="bullet"/>
+      <w:lvlText w:val=""/>
+      <w:lvlJc w:val="left"/>
+      <w:pPr>
+        <w:ind w:left="2880" w:hanging="360"/>
+      </w:pPr>
+      <w:rPr>
+        <w:rFonts w:ascii="Symbol" w:hAnsi="Symbol" w:hint="default"/>
+      </w:rPr>
+    </w:lvl>
+    <w:lvl w:ilvl="4" w:tplc="04090003" w:tentative="1">
+      <w:start w:val="1"/>
+      <w:numFmt w:val="bullet"/>
+      <w:lvlText w:val="o"/>
+      <w:lvlJc w:val="left"/>
+      <w:pPr>
+        <w:ind w:left="3600" w:hanging="360"/>
+      </w:pPr>
+      <w:rPr>
+        <w:rFonts w:ascii="Courier New" w:hAnsi="Courier New" w:cs="Courier New" w:hint="default"/>
+      </w:rPr>
+    </w:lvl>
+    <w:lvl w:ilvl="5" w:tplc="04090005" w:tentative="1">
+      <w:start w:val="1"/>
+      <w:numFmt w:val="bullet"/>
+      <w:lvlText w:val=""/>
+      <w:lvlJc w:val="left"/>
+      <w:pPr>
+        <w:ind w:left="4320" w:hanging="360"/>
+      </w:pPr>
+      <w:rPr>
+        <w:rFonts w:ascii="Wingdings" w:hAnsi="Wingdings" w:hint="default"/>
+      </w:rPr>
+    </w:lvl>
+    <w:lvl w:ilvl="6" w:tplc="04090001" w:tentative="1">
+      <w:start w:val="1"/>
+      <w:numFmt w:val="bullet"/>
+      <w:lvlText w:val=""/>
+      <w:lvlJc w:val="left"/>
+      <w:pPr>
+        <w:ind w:left="5040" w:hanging="360"/>
+      </w:pPr>
+      <w:rPr>
+        <w:rFonts w:ascii="Symbol" w:hAnsi="Symbol" w:hint="default"/>
+      </w:rPr>
+    </w:lvl>
+    <w:lvl w:ilvl="7" w:tplc="04090003" w:tentative="1">
+      <w:start w:val="1"/>
+      <w:numFmt w:val="bullet"/>
+      <w:lvlText w:val="o"/>
+      <w:lvlJc w:val="left"/>
+      <w:pPr>
+        <w:ind w:left="5760" w:hanging="360"/>
+      </w:pPr>
+      <w:rPr>
+        <w:rFonts w:ascii="Courier New" w:hAnsi="Courier New" w:cs="Courier New" w:hint="default"/>
+      </w:rPr>
+    </w:lvl>
+    <w:lvl w:ilvl="8" w:tplc="04090005" w:tentative="1">
+      <w:start w:val="1"/>
+      <w:numFmt w:val="bullet"/>
+      <w:lvlText w:val=""/>
+      <w:lvlJc w:val="left"/>
+      <w:pPr>
+        <w:ind w:left="6480" w:hanging="360"/>
+      </w:pPr>
+      <w:rPr>
+        <w:rFonts w:ascii="Wingdings" w:hAnsi="Wingdings" w:hint="default"/>
+      </w:rPr>
+    </w:lvl>
+  </w:abstractNum>
+  <w:abstractNum w:abstractNumId="2">
     <w:nsid w:val="0660523C"/>
     <w:multiLevelType w:val="hybridMultilevel"/>
     <w:tmpl w:val="2ACA13FC"/>
@@ -747,7 +1000,7 @@
       </w:rPr>
     </w:lvl>
   </w:abstractNum>
-  <w:abstractNum w:abstractNumId="2">
+  <w:abstractNum w:abstractNumId="3">
     <w:nsid w:val="0BC41AD5"/>
     <w:multiLevelType w:val="hybridMultilevel"/>
     <w:tmpl w:val="205A8D62"/>
@@ -860,7 +1113,7 @@
       </w:rPr>
     </w:lvl>
   </w:abstractNum>
-  <w:abstractNum w:abstractNumId="3">
+  <w:abstractNum w:abstractNumId="4">
     <w:nsid w:val="0DEE0E13"/>
     <w:multiLevelType w:val="hybridMultilevel"/>
     <w:tmpl w:val="272AF468"/>
@@ -973,7 +1226,7 @@
       </w:rPr>
     </w:lvl>
   </w:abstractNum>
-  <w:abstractNum w:abstractNumId="4">
+  <w:abstractNum w:abstractNumId="5">
     <w:nsid w:val="10FD5B4F"/>
     <w:multiLevelType w:val="multilevel"/>
     <w:tmpl w:val="694ACB04"/>
@@ -1086,7 +1339,7 @@
       </w:rPr>
     </w:lvl>
   </w:abstractNum>
-  <w:abstractNum w:abstractNumId="5">
+  <w:abstractNum w:abstractNumId="6">
     <w:nsid w:val="146D5C24"/>
     <w:multiLevelType w:val="hybridMultilevel"/>
     <w:tmpl w:val="4AB6B412"/>
@@ -1175,7 +1428,7 @@
       </w:pPr>
     </w:lvl>
   </w:abstractNum>
-  <w:abstractNum w:abstractNumId="6">
+  <w:abstractNum w:abstractNumId="7">
     <w:nsid w:val="17292835"/>
     <w:multiLevelType w:val="hybridMultilevel"/>
     <w:tmpl w:val="8ABA866C"/>
@@ -1288,7 +1541,7 @@
       </w:rPr>
     </w:lvl>
   </w:abstractNum>
-  <w:abstractNum w:abstractNumId="7">
+  <w:abstractNum w:abstractNumId="8">
     <w:nsid w:val="185235DA"/>
     <w:multiLevelType w:val="hybridMultilevel"/>
     <w:tmpl w:val="37CC1430"/>
@@ -1401,7 +1654,7 @@
       </w:rPr>
     </w:lvl>
   </w:abstractNum>
-  <w:abstractNum w:abstractNumId="8">
+  <w:abstractNum w:abstractNumId="9">
     <w:nsid w:val="18662651"/>
     <w:multiLevelType w:val="hybridMultilevel"/>
     <w:tmpl w:val="4AB6B412"/>
@@ -1490,7 +1743,7 @@
       </w:pPr>
     </w:lvl>
   </w:abstractNum>
-  <w:abstractNum w:abstractNumId="9">
+  <w:abstractNum w:abstractNumId="10">
     <w:nsid w:val="1D736D2D"/>
     <w:multiLevelType w:val="hybridMultilevel"/>
     <w:tmpl w:val="4E5EDCB2"/>
@@ -1603,7 +1856,7 @@
       </w:rPr>
     </w:lvl>
   </w:abstractNum>
-  <w:abstractNum w:abstractNumId="10">
+  <w:abstractNum w:abstractNumId="11">
     <w:nsid w:val="1E8F00D3"/>
     <w:multiLevelType w:val="multilevel"/>
     <w:tmpl w:val="91803F30"/>
@@ -1716,7 +1969,7 @@
       </w:rPr>
     </w:lvl>
   </w:abstractNum>
-  <w:abstractNum w:abstractNumId="11">
+  <w:abstractNum w:abstractNumId="12">
     <w:nsid w:val="1F2F00E7"/>
     <w:multiLevelType w:val="hybridMultilevel"/>
     <w:tmpl w:val="8C58AC56"/>
@@ -1829,7 +2082,7 @@
       </w:rPr>
     </w:lvl>
   </w:abstractNum>
-  <w:abstractNum w:abstractNumId="12">
+  <w:abstractNum w:abstractNumId="13">
     <w:nsid w:val="27FA6469"/>
     <w:multiLevelType w:val="hybridMultilevel"/>
     <w:tmpl w:val="9A3EEA70"/>
@@ -1942,7 +2195,7 @@
       </w:rPr>
     </w:lvl>
   </w:abstractNum>
-  <w:abstractNum w:abstractNumId="13">
+  <w:abstractNum w:abstractNumId="14">
     <w:nsid w:val="289642C4"/>
     <w:multiLevelType w:val="hybridMultilevel"/>
     <w:tmpl w:val="5274997C"/>
@@ -2055,7 +2308,7 @@
       </w:rPr>
     </w:lvl>
   </w:abstractNum>
-  <w:abstractNum w:abstractNumId="14">
+  <w:abstractNum w:abstractNumId="15">
     <w:nsid w:val="2A2204CD"/>
     <w:multiLevelType w:val="hybridMultilevel"/>
     <w:tmpl w:val="E57690B2"/>
@@ -2168,7 +2421,7 @@
       </w:rPr>
     </w:lvl>
   </w:abstractNum>
-  <w:abstractNum w:abstractNumId="15">
+  <w:abstractNum w:abstractNumId="16">
     <w:nsid w:val="2A9712FF"/>
     <w:multiLevelType w:val="hybridMultilevel"/>
     <w:tmpl w:val="0A907D1E"/>
@@ -2281,7 +2534,7 @@
       </w:rPr>
     </w:lvl>
   </w:abstractNum>
-  <w:abstractNum w:abstractNumId="16">
+  <w:abstractNum w:abstractNumId="17">
     <w:nsid w:val="2C32349B"/>
     <w:multiLevelType w:val="hybridMultilevel"/>
     <w:tmpl w:val="DD82679E"/>
@@ -2367,7 +2620,7 @@
       </w:pPr>
     </w:lvl>
   </w:abstractNum>
-  <w:abstractNum w:abstractNumId="17">
+  <w:abstractNum w:abstractNumId="18">
     <w:nsid w:val="2E426559"/>
     <w:multiLevelType w:val="hybridMultilevel"/>
     <w:tmpl w:val="C01EB6B4"/>
@@ -2457,7 +2710,7 @@
       </w:pPr>
     </w:lvl>
   </w:abstractNum>
-  <w:abstractNum w:abstractNumId="18">
+  <w:abstractNum w:abstractNumId="19">
     <w:nsid w:val="30365666"/>
     <w:multiLevelType w:val="hybridMultilevel"/>
     <w:tmpl w:val="B9BA967C"/>
@@ -2570,7 +2823,7 @@
       </w:rPr>
     </w:lvl>
   </w:abstractNum>
-  <w:abstractNum w:abstractNumId="19">
+  <w:abstractNum w:abstractNumId="20">
     <w:nsid w:val="34BA6F13"/>
     <w:multiLevelType w:val="hybridMultilevel"/>
     <w:tmpl w:val="08D04FDC"/>
@@ -2683,7 +2936,7 @@
       </w:rPr>
     </w:lvl>
   </w:abstractNum>
-  <w:abstractNum w:abstractNumId="20">
+  <w:abstractNum w:abstractNumId="21">
     <w:nsid w:val="3ED65255"/>
     <w:multiLevelType w:val="multilevel"/>
     <w:tmpl w:val="BF0481A8"/>
@@ -2796,7 +3049,7 @@
       </w:rPr>
     </w:lvl>
   </w:abstractNum>
-  <w:abstractNum w:abstractNumId="21">
+  <w:abstractNum w:abstractNumId="22">
     <w:nsid w:val="40EA20C4"/>
     <w:multiLevelType w:val="hybridMultilevel"/>
     <w:tmpl w:val="8EF6F420"/>
@@ -2909,7 +3162,7 @@
       </w:rPr>
     </w:lvl>
   </w:abstractNum>
-  <w:abstractNum w:abstractNumId="22">
+  <w:abstractNum w:abstractNumId="23">
     <w:nsid w:val="41034467"/>
     <w:multiLevelType w:val="hybridMultilevel"/>
     <w:tmpl w:val="C97C56B6"/>
@@ -3022,7 +3275,7 @@
       </w:rPr>
     </w:lvl>
   </w:abstractNum>
-  <w:abstractNum w:abstractNumId="23">
+  <w:abstractNum w:abstractNumId="24">
     <w:nsid w:val="454F1E27"/>
     <w:multiLevelType w:val="hybridMultilevel"/>
     <w:tmpl w:val="422AB2D4"/>
@@ -3135,7 +3388,7 @@
       </w:rPr>
     </w:lvl>
   </w:abstractNum>
-  <w:abstractNum w:abstractNumId="24">
+  <w:abstractNum w:abstractNumId="25">
     <w:nsid w:val="4A9627C0"/>
     <w:multiLevelType w:val="hybridMultilevel"/>
     <w:tmpl w:val="4AB6B412"/>
@@ -3224,7 +3477,7 @@
       </w:pPr>
     </w:lvl>
   </w:abstractNum>
-  <w:abstractNum w:abstractNumId="25">
+  <w:abstractNum w:abstractNumId="26">
     <w:nsid w:val="4C330E3F"/>
     <w:multiLevelType w:val="hybridMultilevel"/>
     <w:tmpl w:val="9252E6EE"/>
@@ -3337,7 +3590,7 @@
       </w:rPr>
     </w:lvl>
   </w:abstractNum>
-  <w:abstractNum w:abstractNumId="26">
+  <w:abstractNum w:abstractNumId="27">
     <w:nsid w:val="51555DEE"/>
     <w:multiLevelType w:val="hybridMultilevel"/>
     <w:tmpl w:val="560C6D56"/>
@@ -3450,7 +3703,7 @@
       </w:rPr>
     </w:lvl>
   </w:abstractNum>
-  <w:abstractNum w:abstractNumId="27">
+  <w:abstractNum w:abstractNumId="28">
     <w:nsid w:val="543A69B8"/>
     <w:multiLevelType w:val="hybridMultilevel"/>
     <w:tmpl w:val="EE420F72"/>
@@ -3563,7 +3816,7 @@
       </w:rPr>
     </w:lvl>
   </w:abstractNum>
-  <w:abstractNum w:abstractNumId="28">
+  <w:abstractNum w:abstractNumId="29">
     <w:nsid w:val="565828B2"/>
     <w:multiLevelType w:val="hybridMultilevel"/>
     <w:tmpl w:val="C5B8BC2C"/>
@@ -3676,7 +3929,7 @@
       </w:rPr>
     </w:lvl>
   </w:abstractNum>
-  <w:abstractNum w:abstractNumId="29">
+  <w:abstractNum w:abstractNumId="30">
     <w:nsid w:val="5C6C7654"/>
     <w:multiLevelType w:val="hybridMultilevel"/>
     <w:tmpl w:val="D03C40C0"/>
@@ -3789,7 +4042,7 @@
       </w:rPr>
     </w:lvl>
   </w:abstractNum>
-  <w:abstractNum w:abstractNumId="30">
+  <w:abstractNum w:abstractNumId="31">
     <w:nsid w:val="5DBD55F5"/>
     <w:multiLevelType w:val="multilevel"/>
     <w:tmpl w:val="B3AE93EA"/>
@@ -3902,7 +4155,7 @@
       </w:rPr>
     </w:lvl>
   </w:abstractNum>
-  <w:abstractNum w:abstractNumId="31">
+  <w:abstractNum w:abstractNumId="32">
     <w:nsid w:val="61A96096"/>
     <w:multiLevelType w:val="hybridMultilevel"/>
     <w:tmpl w:val="B40A6C68"/>
@@ -4042,7 +4295,7 @@
       </w:rPr>
     </w:lvl>
   </w:abstractNum>
-  <w:abstractNum w:abstractNumId="32">
+  <w:abstractNum w:abstractNumId="33">
     <w:nsid w:val="61D85ABC"/>
     <w:multiLevelType w:val="hybridMultilevel"/>
     <w:tmpl w:val="52DE9138"/>
@@ -4155,7 +4408,7 @@
       </w:rPr>
     </w:lvl>
   </w:abstractNum>
-  <w:abstractNum w:abstractNumId="33">
+  <w:abstractNum w:abstractNumId="34">
     <w:nsid w:val="626B7924"/>
     <w:multiLevelType w:val="hybridMultilevel"/>
     <w:tmpl w:val="39A6F0D4"/>
@@ -4268,7 +4521,7 @@
       </w:rPr>
     </w:lvl>
   </w:abstractNum>
-  <w:abstractNum w:abstractNumId="34">
+  <w:abstractNum w:abstractNumId="35">
     <w:nsid w:val="6368550C"/>
     <w:multiLevelType w:val="hybridMultilevel"/>
     <w:tmpl w:val="DBB2BDF0"/>
@@ -4381,7 +4634,7 @@
       </w:rPr>
     </w:lvl>
   </w:abstractNum>
-  <w:abstractNum w:abstractNumId="35">
+  <w:abstractNum w:abstractNumId="36">
     <w:nsid w:val="68DD3609"/>
     <w:multiLevelType w:val="hybridMultilevel"/>
     <w:tmpl w:val="4AB6B412"/>
@@ -4470,7 +4723,7 @@
       </w:pPr>
     </w:lvl>
   </w:abstractNum>
-  <w:abstractNum w:abstractNumId="36">
+  <w:abstractNum w:abstractNumId="37">
     <w:nsid w:val="6A045BD9"/>
     <w:multiLevelType w:val="hybridMultilevel"/>
     <w:tmpl w:val="CCEC33F2"/>
@@ -4583,7 +4836,7 @@
       </w:rPr>
     </w:lvl>
   </w:abstractNum>
-  <w:abstractNum w:abstractNumId="37">
+  <w:abstractNum w:abstractNumId="38">
     <w:nsid w:val="706518AF"/>
     <w:multiLevelType w:val="hybridMultilevel"/>
     <w:tmpl w:val="646E4D6A"/>
@@ -4671,7 +4924,7 @@
       </w:pPr>
     </w:lvl>
   </w:abstractNum>
-  <w:abstractNum w:abstractNumId="38">
+  <w:abstractNum w:abstractNumId="39">
     <w:nsid w:val="731831E1"/>
     <w:multiLevelType w:val="hybridMultilevel"/>
     <w:tmpl w:val="4AB6B412"/>
@@ -4760,7 +5013,7 @@
       </w:pPr>
     </w:lvl>
   </w:abstractNum>
-  <w:abstractNum w:abstractNumId="39">
+  <w:abstractNum w:abstractNumId="40">
     <w:nsid w:val="799D5413"/>
     <w:multiLevelType w:val="hybridMultilevel"/>
     <w:tmpl w:val="5BAEA304"/>
@@ -4846,7 +5099,7 @@
       </w:pPr>
     </w:lvl>
   </w:abstractNum>
-  <w:abstractNum w:abstractNumId="40">
+  <w:abstractNum w:abstractNumId="41">
     <w:nsid w:val="79E3535E"/>
     <w:multiLevelType w:val="hybridMultilevel"/>
     <w:tmpl w:val="4E34AC46"/>
@@ -4959,7 +5212,7 @@
       </w:rPr>
     </w:lvl>
   </w:abstractNum>
-  <w:abstractNum w:abstractNumId="41">
+  <w:abstractNum w:abstractNumId="42">
     <w:nsid w:val="7F330A2F"/>
     <w:multiLevelType w:val="hybridMultilevel"/>
     <w:tmpl w:val="D144DCA8"/>
@@ -5073,58 +5326,58 @@
     </w:lvl>
   </w:abstractNum>
   <w:num w:numId="1">
-    <w:abstractNumId w:val="31"/>
+    <w:abstractNumId w:val="32"/>
   </w:num>
   <w:num w:numId="2">
-    <w:abstractNumId w:val="14"/>
+    <w:abstractNumId w:val="15"/>
   </w:num>
   <w:num w:numId="3">
+    <w:abstractNumId w:val="8"/>
+  </w:num>
+  <w:num w:numId="4">
+    <w:abstractNumId w:val="19"/>
+  </w:num>
+  <w:num w:numId="5">
+    <w:abstractNumId w:val="34"/>
+  </w:num>
+  <w:num w:numId="6">
+    <w:abstractNumId w:val="12"/>
+  </w:num>
+  <w:num w:numId="7">
+    <w:abstractNumId w:val="27"/>
+  </w:num>
+  <w:num w:numId="8">
+    <w:abstractNumId w:val="42"/>
+  </w:num>
+  <w:num w:numId="9">
+    <w:abstractNumId w:val="28"/>
+  </w:num>
+  <w:num w:numId="10">
+    <w:abstractNumId w:val="20"/>
+  </w:num>
+  <w:num w:numId="11">
+    <w:abstractNumId w:val="30"/>
+  </w:num>
+  <w:num w:numId="12">
+    <w:abstractNumId w:val="16"/>
+  </w:num>
+  <w:num w:numId="13">
     <w:abstractNumId w:val="7"/>
   </w:num>
-  <w:num w:numId="4">
+  <w:num w:numId="14">
+    <w:abstractNumId w:val="4"/>
+  </w:num>
+  <w:num w:numId="15">
+    <w:abstractNumId w:val="2"/>
+  </w:num>
+  <w:num w:numId="16">
+    <w:abstractNumId w:val="10"/>
+  </w:num>
+  <w:num w:numId="17">
     <w:abstractNumId w:val="18"/>
   </w:num>
-  <w:num w:numId="5">
-    <w:abstractNumId w:val="33"/>
-  </w:num>
-  <w:num w:numId="6">
-    <w:abstractNumId w:val="11"/>
-  </w:num>
-  <w:num w:numId="7">
-    <w:abstractNumId w:val="26"/>
-  </w:num>
-  <w:num w:numId="8">
-    <w:abstractNumId w:val="41"/>
-  </w:num>
-  <w:num w:numId="9">
-    <w:abstractNumId w:val="27"/>
-  </w:num>
-  <w:num w:numId="10">
-    <w:abstractNumId w:val="19"/>
-  </w:num>
-  <w:num w:numId="11">
-    <w:abstractNumId w:val="29"/>
-  </w:num>
-  <w:num w:numId="12">
-    <w:abstractNumId w:val="15"/>
-  </w:num>
-  <w:num w:numId="13">
-    <w:abstractNumId w:val="6"/>
-  </w:num>
-  <w:num w:numId="14">
-    <w:abstractNumId w:val="3"/>
-  </w:num>
-  <w:num w:numId="15">
-    <w:abstractNumId w:val="1"/>
-  </w:num>
-  <w:num w:numId="16">
-    <w:abstractNumId w:val="9"/>
-  </w:num>
-  <w:num w:numId="17">
-    <w:abstractNumId w:val="17"/>
-  </w:num>
   <w:num w:numId="18">
-    <w:abstractNumId w:val="17"/>
+    <w:abstractNumId w:val="18"/>
     <w:lvlOverride w:ilvl="0"/>
     <w:lvlOverride w:ilvl="1">
       <w:startOverride w:val="1"/>
@@ -5153,76 +5406,79 @@
     <w:abstractNumId w:val="0"/>
   </w:num>
   <w:num w:numId="20">
+    <w:abstractNumId w:val="36"/>
+  </w:num>
+  <w:num w:numId="21">
+    <w:abstractNumId w:val="6"/>
+  </w:num>
+  <w:num w:numId="22">
+    <w:abstractNumId w:val="39"/>
+  </w:num>
+  <w:num w:numId="23">
+    <w:abstractNumId w:val="9"/>
+  </w:num>
+  <w:num w:numId="24">
+    <w:abstractNumId w:val="25"/>
+  </w:num>
+  <w:num w:numId="25">
+    <w:abstractNumId w:val="3"/>
+  </w:num>
+  <w:num w:numId="26">
+    <w:abstractNumId w:val="38"/>
+  </w:num>
+  <w:num w:numId="27">
+    <w:abstractNumId w:val="23"/>
+  </w:num>
+  <w:num w:numId="28">
     <w:abstractNumId w:val="35"/>
   </w:num>
-  <w:num w:numId="21">
+  <w:num w:numId="29">
+    <w:abstractNumId w:val="41"/>
+  </w:num>
+  <w:num w:numId="30">
+    <w:abstractNumId w:val="40"/>
+  </w:num>
+  <w:num w:numId="31">
+    <w:abstractNumId w:val="29"/>
+  </w:num>
+  <w:num w:numId="32">
+    <w:abstractNumId w:val="24"/>
+  </w:num>
+  <w:num w:numId="33">
+    <w:abstractNumId w:val="33"/>
+  </w:num>
+  <w:num w:numId="34">
+    <w:abstractNumId w:val="17"/>
+  </w:num>
+  <w:num w:numId="35">
+    <w:abstractNumId w:val="13"/>
+  </w:num>
+  <w:num w:numId="36">
+    <w:abstractNumId w:val="14"/>
+  </w:num>
+  <w:num w:numId="37">
+    <w:abstractNumId w:val="11"/>
+  </w:num>
+  <w:num w:numId="38">
+    <w:abstractNumId w:val="31"/>
+  </w:num>
+  <w:num w:numId="39">
+    <w:abstractNumId w:val="37"/>
+  </w:num>
+  <w:num w:numId="40">
     <w:abstractNumId w:val="5"/>
   </w:num>
-  <w:num w:numId="22">
-    <w:abstractNumId w:val="38"/>
-  </w:num>
-  <w:num w:numId="23">
-    <w:abstractNumId w:val="8"/>
-  </w:num>
-  <w:num w:numId="24">
-    <w:abstractNumId w:val="24"/>
-  </w:num>
-  <w:num w:numId="25">
-    <w:abstractNumId w:val="2"/>
-  </w:num>
-  <w:num w:numId="26">
-    <w:abstractNumId w:val="37"/>
-  </w:num>
-  <w:num w:numId="27">
+  <w:num w:numId="41">
     <w:abstractNumId w:val="22"/>
   </w:num>
-  <w:num w:numId="28">
-    <w:abstractNumId w:val="34"/>
-  </w:num>
-  <w:num w:numId="29">
-    <w:abstractNumId w:val="40"/>
-  </w:num>
-  <w:num w:numId="30">
-    <w:abstractNumId w:val="39"/>
-  </w:num>
-  <w:num w:numId="31">
-    <w:abstractNumId w:val="28"/>
-  </w:num>
-  <w:num w:numId="32">
-    <w:abstractNumId w:val="23"/>
-  </w:num>
-  <w:num w:numId="33">
-    <w:abstractNumId w:val="32"/>
-  </w:num>
-  <w:num w:numId="34">
-    <w:abstractNumId w:val="16"/>
-  </w:num>
-  <w:num w:numId="35">
-    <w:abstractNumId w:val="12"/>
-  </w:num>
-  <w:num w:numId="36">
-    <w:abstractNumId w:val="13"/>
-  </w:num>
-  <w:num w:numId="37">
-    <w:abstractNumId w:val="10"/>
-  </w:num>
-  <w:num w:numId="38">
-    <w:abstractNumId w:val="30"/>
-  </w:num>
-  <w:num w:numId="39">
-    <w:abstractNumId w:val="36"/>
-  </w:num>
-  <w:num w:numId="40">
-    <w:abstractNumId w:val="4"/>
-  </w:num>
-  <w:num w:numId="41">
+  <w:num w:numId="42">
     <w:abstractNumId w:val="21"/>
   </w:num>
-  <w:num w:numId="42">
-    <w:abstractNumId w:val="20"/>
+  <w:num w:numId="43">
+    <w:abstractNumId w:val="26"/>
   </w:num>
-  <w:num w:numId="43">
-    <w:abstractNumId w:val="25"/>
+  <w:num w:numId="44">
+    <w:abstractNumId w:val="1"/>
   </w:num>
 </w:numbering>
 </file>

</xml_diff>